<commit_message>
Finished writing readme (still need to add docs link)
</commit_message>
<xml_diff>
--- a/readme.docx
+++ b/readme.docx
@@ -13,23 +13,24 @@
       </w:pPr>
       <w:r>
         <w:rPr>
-          <w:rFonts w:ascii="Roboto" w:hAnsi="Roboto"/>
-        </w:rPr>
-      </w:r>
-    </w:p>
-    <w:p>
-      <w:pPr>
-        <w:pStyle w:val="Normal"/>
-        <w:rPr>
-          <w:rFonts w:ascii="Roboto" w:hAnsi="Roboto"/>
-        </w:rPr>
-      </w:pPr>
-      <w:r>
-        <w:rPr>
-          <w:rFonts w:ascii="Roboto" w:hAnsi="Roboto"/>
           <w:b/>
           <w:u w:val="single"/>
         </w:rPr>
+      </w:r>
+    </w:p>
+    <w:p>
+      <w:pPr>
+        <w:pStyle w:val="Normal"/>
+        <w:rPr>
+          <w:rFonts w:ascii="Roboto" w:hAnsi="Roboto"/>
+        </w:rPr>
+      </w:pPr>
+      <w:r>
+        <w:rPr>
+          <w:rFonts w:ascii="Roboto" w:hAnsi="Roboto"/>
+          <w:b/>
+          <w:u w:val="single"/>
+        </w:rPr>
         <w:t>Javadoc Link</w:t>
       </w:r>
     </w:p>
@@ -144,19 +145,7 @@
           <w:rFonts w:ascii="Roboto" w:hAnsi="Roboto"/>
         </w:rPr>
         <w:tab/>
-        <w:t xml:space="preserve">To compile </w:t>
-      </w:r>
-      <w:r>
-        <w:rPr>
-          <w:rFonts w:ascii="Roboto" w:hAnsi="Roboto"/>
-        </w:rPr>
-        <w:t xml:space="preserve">all the files </w:t>
-      </w:r>
-      <w:r>
-        <w:rPr>
-          <w:rFonts w:ascii="Roboto" w:hAnsi="Roboto"/>
-        </w:rPr>
-        <w:t>run the following command:</w:t>
+        <w:t>To compile all the files run the following command:</w:t>
       </w:r>
     </w:p>
     <w:p>
@@ -402,21 +391,21 @@
       </w:pPr>
       <w:r>
         <w:rPr>
-          <w:rFonts w:ascii="Roboto" w:hAnsi="Roboto"/>
-        </w:rPr>
-      </w:r>
-    </w:p>
-    <w:p>
-      <w:pPr>
-        <w:pStyle w:val="Normal"/>
-        <w:rPr>
-          <w:rFonts w:ascii="Roboto" w:hAnsi="Roboto"/>
-        </w:rPr>
-      </w:pPr>
-      <w:r>
-        <w:rPr>
           <w:rFonts w:ascii="Fira Code" w:hAnsi="Fira Code"/>
         </w:rPr>
+      </w:r>
+    </w:p>
+    <w:p>
+      <w:pPr>
+        <w:pStyle w:val="Normal"/>
+        <w:rPr>
+          <w:rFonts w:ascii="Roboto" w:hAnsi="Roboto"/>
+        </w:rPr>
+      </w:pPr>
+      <w:r>
+        <w:rPr>
+          <w:rFonts w:ascii="Fira Code" w:hAnsi="Fira Code"/>
+        </w:rPr>
         <w:tab/>
       </w:r>
       <w:r>
@@ -448,14 +437,6 @@
         </w:rPr>
         <w:tab/>
         <w:tab/>
-      </w:r>
-      <w:r>
-        <w:rPr>
-          <w:rFonts w:ascii="Roboto" w:hAnsi="Roboto"/>
-          <w:b w:val="false"/>
-          <w:bCs w:val="false"/>
-          <w:u w:val="none"/>
-        </w:rPr>
         <w:t xml:space="preserve">Access expects two arguments consisting of the index file and then the </w:t>
         <w:tab/>
         <w:tab/>
@@ -556,14 +537,6 @@
         </w:rPr>
         <w:tab/>
         <w:tab/>
-      </w:r>
-      <w:r>
-        <w:rPr>
-          <w:rFonts w:ascii="Roboto" w:hAnsi="Roboto"/>
-          <w:b w:val="false"/>
-          <w:bCs w:val="false"/>
-          <w:u w:val="none"/>
-        </w:rPr>
         <w:t>Example)</w:t>
       </w:r>
     </w:p>
@@ -639,14 +612,29 @@
         <w:pStyle w:val="Normal"/>
         <w:rPr>
           <w:rFonts w:ascii="Roboto" w:hAnsi="Roboto"/>
-        </w:rPr>
-      </w:pPr>
-      <w:r>
-        <w:rPr>
-          <w:rFonts w:ascii="Roboto" w:hAnsi="Roboto"/>
+          <w:b/>
           <w:b/>
           <w:u w:val="single"/>
         </w:rPr>
+      </w:pPr>
+      <w:r>
+        <w:rPr/>
+      </w:r>
+      <w:r>
+        <w:br w:type="page"/>
+      </w:r>
+    </w:p>
+    <w:p>
+      <w:pPr>
+        <w:pStyle w:val="Normal"/>
+        <w:rPr/>
+      </w:pPr>
+      <w:r>
+        <w:rPr>
+          <w:rFonts w:ascii="Roboto" w:hAnsi="Roboto"/>
+          <w:b/>
+          <w:u w:val="single"/>
+        </w:rPr>
         <w:t xml:space="preserve">Encoding </w:t>
       </w:r>
       <w:r>
@@ -655,20 +643,46 @@
           <w:b/>
           <w:u w:val="single"/>
         </w:rPr>
-        <w:t>the Data</w:t>
-      </w:r>
-    </w:p>
-    <w:p>
-      <w:pPr>
-        <w:pStyle w:val="Normal"/>
-        <w:rPr>
-          <w:rFonts w:ascii="Roboto" w:hAnsi="Roboto"/>
-          <w:b w:val="false"/>
-          <w:b w:val="false"/>
-          <w:bCs w:val="false"/>
-          <w:u w:val="none"/>
-        </w:rPr>
-      </w:pPr>
+        <w:t>State</w:t>
+      </w:r>
+      <w:r>
+        <w:rPr>
+          <w:rFonts w:ascii="Roboto" w:hAnsi="Roboto"/>
+          <w:b/>
+          <w:u w:val="single"/>
+        </w:rPr>
+        <w:t xml:space="preserve"> Data</w:t>
+      </w:r>
+    </w:p>
+    <w:p>
+      <w:pPr>
+        <w:pStyle w:val="Normal"/>
+        <w:rPr>
+          <w:rFonts w:ascii="Roboto" w:hAnsi="Roboto"/>
+          <w:b w:val="false"/>
+          <w:b w:val="false"/>
+          <w:bCs w:val="false"/>
+          <w:u w:val="none"/>
+        </w:rPr>
+      </w:pPr>
+      <w:r>
+        <w:rPr/>
+      </w:r>
+    </w:p>
+    <w:p>
+      <w:pPr>
+        <w:pStyle w:val="Normal"/>
+        <w:rPr/>
+      </w:pPr>
+      <w:r>
+        <w:rPr>
+          <w:rFonts w:ascii="Roboto" w:hAnsi="Roboto"/>
+          <w:b w:val="false"/>
+          <w:bCs w:val="false"/>
+          <w:u w:val="none"/>
+        </w:rPr>
+        <w:tab/>
+      </w:r>
       <w:r>
         <w:rPr>
           <w:rFonts w:ascii="Roboto" w:hAnsi="Roboto"/>
@@ -678,46 +692,13 @@
         </w:rPr>
         <w:t xml:space="preserve">Encode.java completes the file encoding in two steps. </w:t>
       </w:r>
-    </w:p>
-    <w:p>
-      <w:pPr>
-        <w:pStyle w:val="Normal"/>
-        <w:rPr>
-          <w:rFonts w:ascii="Roboto" w:hAnsi="Roboto"/>
-          <w:b w:val="false"/>
-          <w:b w:val="false"/>
-          <w:bCs w:val="false"/>
-          <w:u w:val="none"/>
-        </w:rPr>
-      </w:pPr>
-      <w:r>
-        <w:rPr>
-          <w:rFonts w:ascii="Roboto" w:hAnsi="Roboto"/>
-          <w:b w:val="false"/>
-          <w:bCs w:val="false"/>
-          <w:u w:val="none"/>
-        </w:rPr>
-      </w:r>
-    </w:p>
-    <w:p>
-      <w:pPr>
-        <w:pStyle w:val="Normal"/>
-        <w:rPr>
-          <w:rFonts w:ascii="Roboto" w:hAnsi="Roboto"/>
-          <w:b w:val="false"/>
-          <w:b w:val="false"/>
-          <w:bCs w:val="false"/>
-          <w:u w:val="none"/>
-        </w:rPr>
-      </w:pPr>
-      <w:r>
-        <w:rPr>
-          <w:rFonts w:ascii="Roboto" w:hAnsi="Roboto"/>
-          <w:b w:val="false"/>
-          <w:bCs w:val="false"/>
-          <w:u w:val="none"/>
-        </w:rPr>
-        <w:tab/>
+      <w:r>
+        <w:rPr>
+          <w:rFonts w:ascii="Roboto" w:hAnsi="Roboto"/>
+          <w:b w:val="false"/>
+          <w:bCs w:val="false"/>
+          <w:u w:val="none"/>
+        </w:rPr>
         <w:t>First, it parses the provided states data file. It reads each state and its data fields using a Scanner object. The text data is then converted into a State object and put into an ArrayList of State objects.  Each State in the data file is present in the ArrayList.</w:t>
       </w:r>
     </w:p>
@@ -744,134 +725,123 @@
     <w:p>
       <w:pPr>
         <w:pStyle w:val="Normal"/>
-        <w:rPr>
-          <w:rFonts w:ascii="Roboto" w:hAnsi="Roboto"/>
-          <w:b w:val="false"/>
-          <w:b w:val="false"/>
-          <w:bCs w:val="false"/>
-          <w:u w:val="none"/>
-        </w:rPr>
-      </w:pPr>
-      <w:r>
-        <w:rPr>
-          <w:rFonts w:ascii="Roboto" w:hAnsi="Roboto"/>
-          <w:b w:val="false"/>
-          <w:bCs w:val="false"/>
-          <w:u w:val="none"/>
-        </w:rPr>
-      </w:r>
-    </w:p>
-    <w:p>
-      <w:pPr>
-        <w:pStyle w:val="Normal"/>
-        <w:rPr>
-          <w:rFonts w:ascii="Roboto" w:hAnsi="Roboto"/>
-          <w:b w:val="false"/>
-          <w:b w:val="false"/>
-          <w:bCs w:val="false"/>
-          <w:u w:val="none"/>
-        </w:rPr>
-      </w:pPr>
-      <w:r>
-        <w:rPr>
-          <w:rFonts w:ascii="Roboto" w:hAnsi="Roboto"/>
-          <w:b w:val="false"/>
-          <w:bCs w:val="false"/>
-          <w:u w:val="none"/>
-        </w:rPr>
-        <w:tab/>
-        <w:t>Encode then goes through each State object in the ArrayList and retrieves the values of each field. It writes these fields in a specific order into the encoded file. Each state object is separated by a ‘~’ (tilde) character in the encoded file. Between each of the State’s fields, it separates them using a ‘#’ character. This was necessary because some of the fields are multi-word and you need to know where one field stops and the next starts. As each State is written to the encoded file, there is a counter that keeps track of the total number of characters that have been inserted. Encode.java also creates an index file while this process is occurring. The index file has a single line for each State that is inserted into the encoded file. As the encoded file is being written to, each State name is written to the index file along with its starting position in the encoded file.</w:t>
-      </w:r>
-    </w:p>
-    <w:p>
-      <w:pPr>
-        <w:pStyle w:val="Normal"/>
-        <w:rPr>
-          <w:rFonts w:ascii="Roboto" w:hAnsi="Roboto"/>
-          <w:b w:val="false"/>
-          <w:b w:val="false"/>
-          <w:bCs w:val="false"/>
-          <w:u w:val="none"/>
-        </w:rPr>
-      </w:pPr>
-      <w:r>
-        <w:rPr>
-          <w:rFonts w:ascii="Roboto" w:hAnsi="Roboto"/>
-          <w:b w:val="false"/>
-          <w:bCs w:val="false"/>
-          <w:u w:val="none"/>
-        </w:rPr>
-      </w:r>
-    </w:p>
-    <w:p>
-      <w:pPr>
-        <w:pStyle w:val="Normal"/>
-        <w:rPr>
-          <w:rFonts w:ascii="Roboto" w:hAnsi="Roboto"/>
-          <w:b w:val="false"/>
-          <w:b w:val="false"/>
-          <w:bCs w:val="false"/>
-          <w:u w:val="none"/>
-        </w:rPr>
-      </w:pPr>
-      <w:r>
-        <w:rPr>
-          <w:rFonts w:ascii="Roboto" w:hAnsi="Roboto"/>
-          <w:b w:val="false"/>
-          <w:bCs w:val="false"/>
-          <w:u w:val="none"/>
-        </w:rPr>
-        <w:tab/>
-      </w:r>
-      <w:r>
-        <w:rPr>
-          <w:rFonts w:ascii="Roboto" w:hAnsi="Roboto"/>
-          <w:b w:val="false"/>
-          <w:bCs w:val="false"/>
-          <w:u w:val="none"/>
-        </w:rPr>
-        <w:t>Encode generates two files when finished successfully; “states.idx” and “states.enc”.</w:t>
-      </w:r>
-    </w:p>
-    <w:p>
-      <w:pPr>
-        <w:pStyle w:val="Normal"/>
-        <w:rPr>
-          <w:rFonts w:ascii="Roboto" w:hAnsi="Roboto"/>
-          <w:b w:val="false"/>
-          <w:b w:val="false"/>
-          <w:bCs w:val="false"/>
-          <w:u w:val="none"/>
-        </w:rPr>
-      </w:pPr>
-      <w:r>
-        <w:rPr>
-          <w:rFonts w:ascii="Roboto" w:hAnsi="Roboto"/>
-          <w:b w:val="false"/>
-          <w:bCs w:val="false"/>
-          <w:u w:val="none"/>
-        </w:rPr>
-      </w:r>
-    </w:p>
-    <w:p>
-      <w:pPr>
-        <w:pStyle w:val="Normal"/>
-        <w:rPr>
-          <w:rFonts w:ascii="Roboto" w:hAnsi="Roboto"/>
-          <w:b w:val="false"/>
-          <w:b w:val="false"/>
-          <w:bCs w:val="false"/>
-          <w:u w:val="none"/>
-        </w:rPr>
-      </w:pPr>
-      <w:r>
-        <w:rPr>
-          <w:rFonts w:ascii="Roboto" w:hAnsi="Roboto"/>
-          <w:b w:val="false"/>
-          <w:bCs w:val="false"/>
-          <w:u w:val="none"/>
-        </w:rPr>
-        <w:t>Original:</w:t>
+        <w:rPr/>
+      </w:pPr>
+      <w:r>
+        <w:rPr>
+          <w:rFonts w:ascii="Roboto" w:hAnsi="Roboto"/>
+          <w:b w:val="false"/>
+          <w:bCs w:val="false"/>
+          <w:u w:val="none"/>
+        </w:rPr>
+        <w:tab/>
+      </w:r>
+      <w:r>
+        <w:rPr>
+          <w:rFonts w:ascii="Roboto" w:hAnsi="Roboto"/>
+          <w:b w:val="false"/>
+          <w:bCs w:val="false"/>
+          <w:u w:val="none"/>
+        </w:rPr>
+        <w:t xml:space="preserve">The program </w:t>
+      </w:r>
+      <w:r>
+        <w:rPr>
+          <w:rFonts w:ascii="Roboto" w:hAnsi="Roboto"/>
+          <w:b w:val="false"/>
+          <w:bCs w:val="false"/>
+          <w:u w:val="none"/>
+        </w:rPr>
+        <w:t xml:space="preserve">then goes through each State object in the ArrayList and retrieves the values of each field. It writes these fields in a specific order into the encoded file. Each state object is separated by a ‘~’ (tilde) character in the encoded file. Between each of the State’s fields, it separates them using a ‘#’ character. This was necessary because some of the fields are multi-word and you need to know where one field stops and the next starts. As each State is written to the encoded file, there is a counter that keeps track of the total number of characters that have been inserted. </w:t>
+      </w:r>
+      <w:r>
+        <w:rPr>
+          <w:rFonts w:ascii="Roboto" w:hAnsi="Roboto"/>
+          <w:b w:val="false"/>
+          <w:bCs w:val="false"/>
+          <w:u w:val="none"/>
+        </w:rPr>
+        <w:t xml:space="preserve">The program </w:t>
+      </w:r>
+      <w:r>
+        <w:rPr>
+          <w:rFonts w:ascii="Roboto" w:hAnsi="Roboto"/>
+          <w:b w:val="false"/>
+          <w:bCs w:val="false"/>
+          <w:u w:val="none"/>
+        </w:rPr>
+        <w:t xml:space="preserve">creates </w:t>
+      </w:r>
+      <w:r>
+        <w:rPr>
+          <w:rFonts w:ascii="Roboto" w:hAnsi="Roboto"/>
+          <w:b w:val="false"/>
+          <w:bCs w:val="false"/>
+          <w:u w:val="none"/>
+        </w:rPr>
+        <w:t>and writes to</w:t>
+      </w:r>
+      <w:r>
+        <w:rPr>
+          <w:rFonts w:ascii="Roboto" w:hAnsi="Roboto"/>
+          <w:b w:val="false"/>
+          <w:bCs w:val="false"/>
+          <w:u w:val="none"/>
+        </w:rPr>
+        <w:t xml:space="preserve"> an index file while this process is occurring. The index file has a single line for each State that is inserted into the encoded file. As the encoded file is being written to, each State name is written to the index file along with its starting </w:t>
+      </w:r>
+      <w:r>
+        <w:rPr>
+          <w:rFonts w:ascii="Roboto" w:hAnsi="Roboto"/>
+          <w:b w:val="false"/>
+          <w:bCs w:val="false"/>
+          <w:u w:val="none"/>
+        </w:rPr>
+        <w:t>location in the new encoded file. Once finished, the program will have created two new files; “states.idx” and “states.enc”.</w:t>
+      </w:r>
+    </w:p>
+    <w:p>
+      <w:pPr>
+        <w:pStyle w:val="Normal"/>
+        <w:rPr>
+          <w:rFonts w:ascii="Roboto" w:hAnsi="Roboto"/>
+          <w:b w:val="false"/>
+          <w:b w:val="false"/>
+          <w:bCs w:val="false"/>
+          <w:u w:val="none"/>
+        </w:rPr>
+      </w:pPr>
+      <w:r>
+        <w:rPr>
+          <w:rFonts w:ascii="Roboto" w:hAnsi="Roboto"/>
+          <w:b w:val="false"/>
+          <w:bCs w:val="false"/>
+          <w:u w:val="none"/>
+        </w:rPr>
+      </w:r>
+    </w:p>
+    <w:p>
+      <w:pPr>
+        <w:pStyle w:val="Normal"/>
+        <w:rPr/>
+      </w:pPr>
+      <w:r>
+        <w:rPr>
+          <w:rFonts w:ascii="Roboto" w:hAnsi="Roboto"/>
+          <w:b w:val="false"/>
+          <w:bCs w:val="false"/>
+          <w:u w:val="none"/>
+        </w:rPr>
+        <w:t>Data File Format</w:t>
+      </w:r>
+      <w:r>
+        <w:rPr>
+          <w:rFonts w:ascii="Roboto" w:hAnsi="Roboto"/>
+          <w:b w:val="false"/>
+          <w:bCs w:val="false"/>
+          <w:u w:val="none"/>
+        </w:rPr>
+        <w:t>:</w:t>
       </w:r>
     </w:p>
     <w:p>
@@ -961,22 +931,43 @@
     <w:p>
       <w:pPr>
         <w:pStyle w:val="Normal"/>
-        <w:rPr>
-          <w:rFonts w:ascii="Roboto" w:hAnsi="Roboto"/>
-          <w:b w:val="false"/>
-          <w:b w:val="false"/>
-          <w:bCs w:val="false"/>
-          <w:u w:val="none"/>
-        </w:rPr>
-      </w:pPr>
-      <w:r>
-        <w:rPr>
-          <w:rFonts w:ascii="Roboto" w:hAnsi="Roboto"/>
-          <w:b w:val="false"/>
-          <w:bCs w:val="false"/>
-          <w:u w:val="none"/>
-        </w:rPr>
-        <w:t>The above state would be encoded like this in the encoded file:</w:t>
+        <w:rPr/>
+      </w:pPr>
+      <w:r>
+        <w:rPr>
+          <w:rFonts w:ascii="Roboto" w:hAnsi="Roboto"/>
+          <w:b w:val="false"/>
+          <w:bCs w:val="false"/>
+          <w:u w:val="none"/>
+        </w:rPr>
+        <w:t xml:space="preserve">The above state </w:t>
+      </w:r>
+      <w:r>
+        <w:rPr>
+          <w:rFonts w:ascii="Roboto" w:hAnsi="Roboto"/>
+          <w:b w:val="false"/>
+          <w:bCs w:val="false"/>
+          <w:u w:val="none"/>
+        </w:rPr>
+        <w:t>data</w:t>
+      </w:r>
+      <w:r>
+        <w:rPr>
+          <w:rFonts w:ascii="Roboto" w:hAnsi="Roboto"/>
+          <w:b w:val="false"/>
+          <w:bCs w:val="false"/>
+          <w:u w:val="none"/>
+        </w:rPr>
+        <w:t xml:space="preserve"> would be </w:t>
+      </w:r>
+      <w:r>
+        <w:rPr>
+          <w:rFonts w:ascii="Roboto" w:hAnsi="Roboto"/>
+          <w:b w:val="false"/>
+          <w:bCs w:val="false"/>
+          <w:u w:val="none"/>
+        </w:rPr>
+        <w:t>written to the encoded file like this:</w:t>
       </w:r>
     </w:p>
     <w:p>
@@ -1142,16 +1133,64 @@
           <w:bCs w:val="false"/>
           <w:u w:val="none"/>
         </w:rPr>
-        <w:br/>
-      </w:r>
-      <w:r>
-        <w:br w:type="page"/>
-      </w:r>
-    </w:p>
-    <w:p>
-      <w:pPr>
-        <w:pStyle w:val="Normal"/>
-        <w:rPr>
+        <w:t>If Pennsylvania was inserted next, its index entry would look like:</w:t>
+      </w:r>
+    </w:p>
+    <w:p>
+      <w:pPr>
+        <w:pStyle w:val="Normal"/>
+        <w:rPr>
+          <w:rFonts w:ascii="Roboto" w:hAnsi="Roboto"/>
+          <w:b w:val="false"/>
+          <w:b w:val="false"/>
+          <w:bCs w:val="false"/>
+          <w:u w:val="none"/>
+        </w:rPr>
+      </w:pPr>
+      <w:r>
+        <w:rPr>
+          <w:rFonts w:ascii="Roboto" w:hAnsi="Roboto"/>
+          <w:b w:val="false"/>
+          <w:bCs w:val="false"/>
+          <w:u w:val="none"/>
+        </w:rPr>
+      </w:r>
+    </w:p>
+    <w:p>
+      <w:pPr>
+        <w:pStyle w:val="Normal"/>
+        <w:rPr>
+          <w:rFonts w:ascii="Roboto" w:hAnsi="Roboto"/>
+          <w:b w:val="false"/>
+          <w:b w:val="false"/>
+          <w:bCs w:val="false"/>
+          <w:u w:val="none"/>
+        </w:rPr>
+      </w:pPr>
+      <w:r>
+        <w:rPr>
+          <w:rFonts w:ascii="Roboto" w:hAnsi="Roboto"/>
+          <w:b w:val="false"/>
+          <w:bCs w:val="false"/>
+          <w:u w:val="none"/>
+        </w:rPr>
+        <w:tab/>
+      </w:r>
+      <w:r>
+        <w:rPr>
+          <w:rFonts w:ascii="DejaVu Sans Mono" w:hAnsi="DejaVu Sans Mono"/>
+          <w:b w:val="false"/>
+          <w:bCs w:val="false"/>
+          <w:u w:val="none"/>
+        </w:rPr>
+        <w:t>PENNSYLVANIA 53</w:t>
+      </w:r>
+    </w:p>
+    <w:p>
+      <w:pPr>
+        <w:pStyle w:val="Normal"/>
+        <w:rPr>
+          <w:rFonts w:ascii="Roboto" w:hAnsi="Roboto"/>
           <w:b/>
           <w:b/>
           <w:bCs/>
@@ -1159,136 +1198,22 @@
         </w:rPr>
       </w:pPr>
       <w:r>
-        <w:rPr>
-          <w:rFonts w:ascii="Roboto" w:hAnsi="Roboto"/>
-          <w:b w:val="false"/>
-          <w:bCs w:val="false"/>
-          <w:u w:val="none"/>
-        </w:rPr>
-      </w:r>
-    </w:p>
-    <w:p>
-      <w:pPr>
-        <w:pStyle w:val="Normal"/>
-        <w:rPr>
-          <w:rFonts w:ascii="Roboto" w:hAnsi="Roboto"/>
-          <w:b w:val="false"/>
-          <w:b w:val="false"/>
-          <w:bCs w:val="false"/>
-          <w:u w:val="none"/>
-        </w:rPr>
-      </w:pPr>
-      <w:r>
-        <w:rPr>
-          <w:rFonts w:ascii="Roboto" w:hAnsi="Roboto"/>
+        <w:rPr/>
+      </w:r>
+    </w:p>
+    <w:p>
+      <w:pPr>
+        <w:pStyle w:val="Normal"/>
+        <w:rPr>
+          <w:rFonts w:ascii="Roboto" w:hAnsi="Roboto"/>
+          <w:b/>
           <w:b/>
           <w:bCs/>
           <w:u w:val="single"/>
         </w:rPr>
-        <w:t>Accessing Data From the Encoding</w:t>
-      </w:r>
-    </w:p>
-    <w:p>
-      <w:pPr>
-        <w:pStyle w:val="Normal"/>
-        <w:rPr>
-          <w:rFonts w:ascii="Roboto" w:hAnsi="Roboto"/>
-          <w:b w:val="false"/>
-          <w:b w:val="false"/>
-          <w:bCs w:val="false"/>
-          <w:u w:val="none"/>
-        </w:rPr>
-      </w:pPr>
-      <w:r>
-        <w:rPr>
-          <w:rFonts w:ascii="Roboto" w:hAnsi="Roboto"/>
-          <w:b w:val="false"/>
-          <w:bCs w:val="false"/>
-          <w:u w:val="none"/>
-        </w:rPr>
-        <w:t>Access.java needs the index file and the encoded data file provided to it when executing the program.</w:t>
-      </w:r>
-    </w:p>
-    <w:p>
-      <w:pPr>
-        <w:pStyle w:val="Normal"/>
-        <w:rPr>
-          <w:rFonts w:ascii="Roboto" w:hAnsi="Roboto"/>
-          <w:b w:val="false"/>
-          <w:b w:val="false"/>
-          <w:bCs w:val="false"/>
-          <w:u w:val="none"/>
-        </w:rPr>
-      </w:pPr>
-      <w:r>
-        <w:rPr>
-          <w:rFonts w:ascii="Roboto" w:hAnsi="Roboto"/>
-          <w:b w:val="false"/>
-          <w:bCs w:val="false"/>
-          <w:u w:val="none"/>
-        </w:rPr>
-      </w:r>
-    </w:p>
-    <w:p>
-      <w:pPr>
-        <w:pStyle w:val="Normal"/>
-        <w:rPr>
-          <w:rFonts w:ascii="Roboto" w:hAnsi="Roboto"/>
-          <w:b w:val="false"/>
-          <w:b w:val="false"/>
-          <w:bCs w:val="false"/>
-          <w:u w:val="none"/>
-        </w:rPr>
-      </w:pPr>
-      <w:r>
-        <w:rPr>
-          <w:rFonts w:ascii="Roboto" w:hAnsi="Roboto"/>
-          <w:b w:val="false"/>
-          <w:bCs w:val="false"/>
-          <w:u w:val="none"/>
-        </w:rPr>
-        <w:t xml:space="preserve">When Access is run, it reads from the index file line by line. For each line, it splits the string into two on the last space character found. We now have the state name and it’s location in the encoded data file. The state is stored in a Java HashMap object as the key and the location is stored as an integer value. </w:t>
-      </w:r>
-    </w:p>
-    <w:p>
-      <w:pPr>
-        <w:pStyle w:val="Normal"/>
-        <w:rPr>
-          <w:rFonts w:ascii="Roboto" w:hAnsi="Roboto"/>
-          <w:b w:val="false"/>
-          <w:b w:val="false"/>
-          <w:bCs w:val="false"/>
-          <w:u w:val="none"/>
-        </w:rPr>
-      </w:pPr>
-      <w:r>
-        <w:rPr>
-          <w:rFonts w:ascii="Roboto" w:hAnsi="Roboto"/>
-          <w:b w:val="false"/>
-          <w:bCs w:val="false"/>
-          <w:u w:val="none"/>
-        </w:rPr>
-      </w:r>
-    </w:p>
-    <w:p>
-      <w:pPr>
-        <w:pStyle w:val="Normal"/>
-        <w:rPr>
-          <w:rFonts w:ascii="Roboto" w:hAnsi="Roboto"/>
-          <w:b w:val="false"/>
-          <w:b w:val="false"/>
-          <w:bCs w:val="false"/>
-          <w:u w:val="none"/>
-        </w:rPr>
-      </w:pPr>
-      <w:r>
-        <w:rPr>
-          <w:rFonts w:ascii="Roboto" w:hAnsi="Roboto"/>
-          <w:b w:val="false"/>
-          <w:bCs w:val="false"/>
-          <w:u w:val="none"/>
-        </w:rPr>
-        <w:t>When the user selects that they want to search for a specific state, they enter a specific state name and it is searched for in the HashMap. The HashMap returns the location, and then we are ready to retrieve the data from the encoded file.</w:t>
+      </w:pPr>
+      <w:r>
+        <w:rPr/>
       </w:r>
     </w:p>
     <w:p>
@@ -1299,58 +1224,466 @@
           <w:b/>
           <w:b/>
           <w:bCs/>
-          <w:u w:val="none"/>
-        </w:rPr>
+          <w:u w:val="single"/>
+        </w:rPr>
+      </w:pPr>
+      <w:r>
+        <w:rPr/>
+      </w:r>
+      <w:r>
+        <w:br w:type="page"/>
+      </w:r>
+    </w:p>
+    <w:p>
+      <w:pPr>
+        <w:pStyle w:val="Normal"/>
+        <w:rPr/>
       </w:pPr>
       <w:r>
         <w:rPr>
           <w:rFonts w:ascii="Roboto" w:hAnsi="Roboto"/>
           <w:b/>
           <w:bCs/>
-          <w:u w:val="none"/>
-        </w:rPr>
-        <w:tab/>
-      </w:r>
-    </w:p>
-    <w:p>
-      <w:pPr>
-        <w:pStyle w:val="Normal"/>
-        <w:rPr>
-          <w:b/>
-          <w:b/>
           <w:u w:val="single"/>
         </w:rPr>
-      </w:pPr>
-      <w:r>
-        <w:rPr>
-          <w:rFonts w:ascii="Roboto" w:hAnsi="Roboto"/>
-        </w:rPr>
-      </w:r>
-    </w:p>
-    <w:p>
-      <w:pPr>
-        <w:pStyle w:val="Normal"/>
-        <w:rPr>
-          <w:rFonts w:ascii="Roboto" w:hAnsi="Roboto"/>
-        </w:rPr>
-      </w:pPr>
-      <w:r>
-        <w:rPr>
-          <w:rFonts w:ascii="Roboto" w:hAnsi="Roboto"/>
-        </w:rPr>
-      </w:r>
-    </w:p>
-    <w:p>
-      <w:pPr>
-        <w:pStyle w:val="Normal"/>
-        <w:rPr>
-          <w:rFonts w:ascii="Roboto" w:hAnsi="Roboto"/>
-        </w:rPr>
-      </w:pPr>
-      <w:r>
-        <w:rPr>
-          <w:rFonts w:ascii="Roboto" w:hAnsi="Roboto"/>
-        </w:rPr>
+        <w:t>Access Data from Encoding</w:t>
+      </w:r>
+    </w:p>
+    <w:p>
+      <w:pPr>
+        <w:pStyle w:val="Normal"/>
+        <w:rPr/>
+      </w:pPr>
+      <w:r>
+        <w:rPr>
+          <w:rFonts w:ascii="Roboto" w:hAnsi="Roboto"/>
+          <w:b w:val="false"/>
+          <w:bCs w:val="false"/>
+          <w:u w:val="none"/>
+        </w:rPr>
+        <w:tab/>
+      </w:r>
+    </w:p>
+    <w:p>
+      <w:pPr>
+        <w:pStyle w:val="Normal"/>
+        <w:rPr/>
+      </w:pPr>
+      <w:r>
+        <w:rPr>
+          <w:rFonts w:ascii="Roboto" w:hAnsi="Roboto"/>
+          <w:b w:val="false"/>
+          <w:bCs w:val="false"/>
+          <w:u w:val="none"/>
+        </w:rPr>
+        <w:tab/>
+        <w:t xml:space="preserve">Access.java </w:t>
+      </w:r>
+      <w:r>
+        <w:rPr>
+          <w:rFonts w:ascii="Roboto" w:hAnsi="Roboto"/>
+          <w:b w:val="false"/>
+          <w:bCs w:val="false"/>
+          <w:u w:val="none"/>
+        </w:rPr>
+        <w:t>receives the index file and the encoded file as command line arguments.</w:t>
+      </w:r>
+    </w:p>
+    <w:p>
+      <w:pPr>
+        <w:pStyle w:val="Normal"/>
+        <w:rPr>
+          <w:rFonts w:ascii="Roboto" w:hAnsi="Roboto"/>
+          <w:b w:val="false"/>
+          <w:b w:val="false"/>
+          <w:bCs w:val="false"/>
+          <w:u w:val="none"/>
+        </w:rPr>
+      </w:pPr>
+      <w:r>
+        <w:rPr>
+          <w:rFonts w:ascii="Roboto" w:hAnsi="Roboto"/>
+          <w:b w:val="false"/>
+          <w:bCs w:val="false"/>
+          <w:u w:val="none"/>
+        </w:rPr>
+      </w:r>
+    </w:p>
+    <w:p>
+      <w:pPr>
+        <w:pStyle w:val="Normal"/>
+        <w:rPr>
+          <w:rFonts w:ascii="Roboto" w:hAnsi="Roboto"/>
+          <w:b w:val="false"/>
+          <w:b w:val="false"/>
+          <w:bCs w:val="false"/>
+          <w:u w:val="none"/>
+        </w:rPr>
+      </w:pPr>
+      <w:r>
+        <w:rPr>
+          <w:rFonts w:ascii="Roboto" w:hAnsi="Roboto"/>
+          <w:b w:val="false"/>
+          <w:bCs w:val="false"/>
+          <w:u w:val="none"/>
+        </w:rPr>
+        <w:tab/>
+      </w:r>
+      <w:r>
+        <w:rPr>
+          <w:rFonts w:ascii="Roboto" w:hAnsi="Roboto"/>
+          <w:b w:val="false"/>
+          <w:bCs w:val="false"/>
+          <w:u w:val="none"/>
+        </w:rPr>
+        <w:t xml:space="preserve">The program </w:t>
+      </w:r>
+      <w:r>
+        <w:rPr>
+          <w:rFonts w:ascii="Roboto" w:hAnsi="Roboto"/>
+          <w:b w:val="false"/>
+          <w:bCs w:val="false"/>
+          <w:u w:val="none"/>
+        </w:rPr>
+        <w:t xml:space="preserve">reads from the index file line by line </w:t>
+      </w:r>
+      <w:r>
+        <w:rPr>
+          <w:rFonts w:ascii="Roboto" w:hAnsi="Roboto"/>
+          <w:b w:val="false"/>
+          <w:bCs w:val="false"/>
+          <w:u w:val="none"/>
+        </w:rPr>
+        <w:t>when started</w:t>
+      </w:r>
+      <w:r>
+        <w:rPr>
+          <w:rFonts w:ascii="Roboto" w:hAnsi="Roboto"/>
+          <w:b w:val="false"/>
+          <w:bCs w:val="false"/>
+          <w:u w:val="none"/>
+        </w:rPr>
+        <w:t xml:space="preserve">. For each line, it splits </w:t>
+      </w:r>
+      <w:r>
+        <w:rPr>
+          <w:rFonts w:ascii="Roboto" w:hAnsi="Roboto"/>
+          <w:b w:val="false"/>
+          <w:bCs w:val="false"/>
+          <w:u w:val="none"/>
+        </w:rPr>
+        <w:t xml:space="preserve">it </w:t>
+      </w:r>
+      <w:r>
+        <w:rPr>
+          <w:rFonts w:ascii="Roboto" w:hAnsi="Roboto"/>
+          <w:b w:val="false"/>
+          <w:bCs w:val="false"/>
+          <w:u w:val="none"/>
+        </w:rPr>
+        <w:t xml:space="preserve">on the last space character found. </w:t>
+      </w:r>
+      <w:r>
+        <w:rPr>
+          <w:rFonts w:ascii="Roboto" w:hAnsi="Roboto"/>
+          <w:b w:val="false"/>
+          <w:bCs w:val="false"/>
+          <w:u w:val="none"/>
+        </w:rPr>
+        <w:t>The program</w:t>
+      </w:r>
+      <w:r>
+        <w:rPr>
+          <w:rFonts w:ascii="Roboto" w:hAnsi="Roboto"/>
+          <w:b w:val="false"/>
+          <w:bCs w:val="false"/>
+          <w:u w:val="none"/>
+        </w:rPr>
+        <w:t xml:space="preserve"> now ha</w:t>
+      </w:r>
+      <w:r>
+        <w:rPr>
+          <w:rFonts w:ascii="Roboto" w:hAnsi="Roboto"/>
+          <w:b w:val="false"/>
+          <w:bCs w:val="false"/>
+          <w:u w:val="none"/>
+        </w:rPr>
+        <w:t>s</w:t>
+      </w:r>
+      <w:r>
+        <w:rPr>
+          <w:rFonts w:ascii="Roboto" w:hAnsi="Roboto"/>
+          <w:b w:val="false"/>
+          <w:bCs w:val="false"/>
+          <w:u w:val="none"/>
+        </w:rPr>
+        <w:t xml:space="preserve"> the state name and it’s location in the encoded data file. </w:t>
+      </w:r>
+      <w:r>
+        <w:rPr>
+          <w:rFonts w:ascii="Roboto" w:hAnsi="Roboto"/>
+          <w:b w:val="false"/>
+          <w:bCs w:val="false"/>
+          <w:u w:val="none"/>
+        </w:rPr>
+        <w:t>A Java HashMap object is created with the state name as it’s key and the location as the value.</w:t>
+      </w:r>
+    </w:p>
+    <w:p>
+      <w:pPr>
+        <w:pStyle w:val="Normal"/>
+        <w:rPr>
+          <w:rFonts w:ascii="Roboto" w:hAnsi="Roboto"/>
+          <w:b w:val="false"/>
+          <w:b w:val="false"/>
+          <w:bCs w:val="false"/>
+          <w:u w:val="none"/>
+        </w:rPr>
+      </w:pPr>
+      <w:r>
+        <w:rPr>
+          <w:rFonts w:ascii="Roboto" w:hAnsi="Roboto"/>
+          <w:b w:val="false"/>
+          <w:bCs w:val="false"/>
+          <w:u w:val="none"/>
+        </w:rPr>
+      </w:r>
+    </w:p>
+    <w:p>
+      <w:pPr>
+        <w:pStyle w:val="Normal"/>
+        <w:rPr/>
+      </w:pPr>
+      <w:r>
+        <w:rPr>
+          <w:rFonts w:ascii="Roboto" w:hAnsi="Roboto"/>
+          <w:b w:val="false"/>
+          <w:bCs w:val="false"/>
+          <w:u w:val="none"/>
+        </w:rPr>
+        <w:tab/>
+        <w:t>When the user selects that they want to search for a specific state, they enter a state name and it is searched for in the HashMap. The HashMap returns the location, and then we are ready to retrieve the data from the encoded file.</w:t>
+      </w:r>
+    </w:p>
+    <w:p>
+      <w:pPr>
+        <w:pStyle w:val="Normal"/>
+        <w:rPr/>
+      </w:pPr>
+      <w:r>
+        <w:rPr>
+          <w:rFonts w:ascii="Roboto" w:hAnsi="Roboto"/>
+          <w:b w:val="false"/>
+          <w:bCs w:val="false"/>
+          <w:u w:val="none"/>
+        </w:rPr>
+        <w:tab/>
+      </w:r>
+    </w:p>
+    <w:p>
+      <w:pPr>
+        <w:pStyle w:val="Normal"/>
+        <w:rPr/>
+      </w:pPr>
+      <w:r>
+        <w:rPr>
+          <w:rFonts w:ascii="Roboto" w:hAnsi="Roboto"/>
+          <w:b w:val="false"/>
+          <w:bCs w:val="false"/>
+          <w:u w:val="none"/>
+        </w:rPr>
+        <w:tab/>
+      </w:r>
+      <w:r>
+        <w:rPr>
+          <w:rFonts w:ascii="Roboto" w:hAnsi="Roboto"/>
+          <w:b w:val="false"/>
+          <w:bCs w:val="false"/>
+          <w:u w:val="none"/>
+        </w:rPr>
+        <w:t>The encoded file is set as a RandomAccessFile that allows you to access pieces of it non-sequentially like a normal file reader. T</w:t>
+      </w:r>
+      <w:r>
+        <w:rPr>
+          <w:rFonts w:ascii="Roboto" w:hAnsi="Roboto"/>
+          <w:b w:val="false"/>
+          <w:bCs w:val="false"/>
+          <w:u w:val="none"/>
+        </w:rPr>
+        <w:t xml:space="preserve">he program </w:t>
+      </w:r>
+      <w:r>
+        <w:rPr>
+          <w:rFonts w:ascii="Roboto" w:hAnsi="Roboto"/>
+          <w:b w:val="false"/>
+          <w:bCs w:val="false"/>
+          <w:u w:val="none"/>
+        </w:rPr>
+        <w:t xml:space="preserve">seeks in the RandomAccessFile to the location returned by the HashMap search. The program then reads </w:t>
+      </w:r>
+      <w:r>
+        <w:rPr>
+          <w:rFonts w:ascii="Roboto" w:hAnsi="Roboto"/>
+          <w:b w:val="false"/>
+          <w:bCs w:val="false"/>
+          <w:u w:val="none"/>
+        </w:rPr>
+        <w:t xml:space="preserve">characters until it finds the state delimiter (~). The resulting string is split into an array and the individual fields are loaded into a State object. The state object can than be accessed to get individual values or the State’s </w:t>
+      </w:r>
+      <w:r>
+        <w:rPr>
+          <w:rFonts w:ascii="Roboto" w:hAnsi="Roboto"/>
+          <w:b w:val="false"/>
+          <w:bCs w:val="false"/>
+          <w:u w:val="none"/>
+        </w:rPr>
+        <w:t xml:space="preserve">entire </w:t>
+      </w:r>
+      <w:r>
+        <w:rPr>
+          <w:rFonts w:ascii="Roboto" w:hAnsi="Roboto"/>
+          <w:b w:val="false"/>
+          <w:bCs w:val="false"/>
+          <w:u w:val="none"/>
+        </w:rPr>
+        <w:t>contents.</w:t>
+      </w:r>
+    </w:p>
+    <w:p>
+      <w:pPr>
+        <w:pStyle w:val="Normal"/>
+        <w:rPr>
+          <w:rFonts w:ascii="Roboto" w:hAnsi="Roboto"/>
+          <w:b w:val="false"/>
+          <w:b w:val="false"/>
+          <w:bCs w:val="false"/>
+          <w:u w:val="none"/>
+        </w:rPr>
+      </w:pPr>
+      <w:r>
+        <w:rPr/>
+      </w:r>
+    </w:p>
+    <w:p>
+      <w:pPr>
+        <w:pStyle w:val="Normal"/>
+        <w:rPr>
+          <w:b/>
+          <w:b/>
+          <w:bCs/>
+          <w:u w:val="single"/>
+        </w:rPr>
+      </w:pPr>
+      <w:r>
+        <w:rPr>
+          <w:rFonts w:ascii="Roboto" w:hAnsi="Roboto"/>
+          <w:b/>
+          <w:bCs/>
+          <w:u w:val="single"/>
+        </w:rPr>
+        <w:t>Why HashMap?</w:t>
+      </w:r>
+    </w:p>
+    <w:p>
+      <w:pPr>
+        <w:pStyle w:val="Normal"/>
+        <w:bidi w:val="0"/>
+        <w:rPr>
+          <w:b w:val="false"/>
+          <w:b w:val="false"/>
+          <w:bCs w:val="false"/>
+          <w:u w:val="none"/>
+        </w:rPr>
+      </w:pPr>
+      <w:r>
+        <w:rPr>
+          <w:rFonts w:ascii="Roboto" w:hAnsi="Roboto"/>
+          <w:b w:val="false"/>
+          <w:bCs w:val="false"/>
+          <w:u w:val="none"/>
+        </w:rPr>
+        <w:tab/>
+      </w:r>
+    </w:p>
+    <w:p>
+      <w:pPr>
+        <w:pStyle w:val="Normal"/>
+        <w:bidi w:val="0"/>
+        <w:rPr>
+          <w:b w:val="false"/>
+          <w:b w:val="false"/>
+          <w:bCs w:val="false"/>
+          <w:u w:val="none"/>
+        </w:rPr>
+      </w:pPr>
+      <w:r>
+        <w:rPr>
+          <w:rFonts w:ascii="Roboto" w:hAnsi="Roboto"/>
+          <w:b w:val="false"/>
+          <w:bCs w:val="false"/>
+          <w:u w:val="none"/>
+        </w:rPr>
+        <w:tab/>
+        <w:t>Java’s HashMap is a non-synchronized hash table. I could have used the HashTable class but it is generally preferred to use the HashMap if you don’t have to worry about synchronization issues. I chose to use a hash table because it allows for very quick retrievals and insertions.</w:t>
+      </w:r>
+    </w:p>
+    <w:p>
+      <w:pPr>
+        <w:pStyle w:val="Normal"/>
+        <w:rPr>
+          <w:rFonts w:ascii="Roboto" w:hAnsi="Roboto"/>
+          <w:b/>
+          <w:b/>
+          <w:bCs/>
+          <w:u w:val="none"/>
+        </w:rPr>
+      </w:pPr>
+      <w:r>
+        <w:rPr>
+          <w:rFonts w:ascii="Roboto" w:hAnsi="Roboto"/>
+          <w:b/>
+          <w:bCs/>
+          <w:u w:val="none"/>
+        </w:rPr>
+        <w:tab/>
+      </w:r>
+    </w:p>
+    <w:p>
+      <w:pPr>
+        <w:pStyle w:val="Normal"/>
+        <w:rPr>
+          <w:b/>
+          <w:b/>
+          <w:u w:val="single"/>
+        </w:rPr>
+      </w:pPr>
+      <w:r>
+        <w:rPr>
+          <w:b/>
+          <w:u w:val="single"/>
+        </w:rPr>
+      </w:r>
+    </w:p>
+    <w:p>
+      <w:pPr>
+        <w:pStyle w:val="Normal"/>
+        <w:rPr>
+          <w:rFonts w:ascii="Roboto" w:hAnsi="Roboto"/>
+        </w:rPr>
+      </w:pPr>
+      <w:r>
+        <w:rPr>
+          <w:rFonts w:ascii="Roboto" w:hAnsi="Roboto"/>
+        </w:rPr>
+      </w:r>
+    </w:p>
+    <w:p>
+      <w:pPr>
+        <w:pStyle w:val="Normal"/>
+        <w:rPr/>
+      </w:pPr>
+      <w:r>
+        <w:rPr/>
       </w:r>
     </w:p>
     <w:sectPr>
@@ -1373,9 +1706,7 @@
     <w:pPr>
       <w:pStyle w:val="Normal"/>
       <w:jc w:val="left"/>
-      <w:rPr>
-        <w:rFonts w:ascii="Roboto" w:hAnsi="Roboto"/>
-      </w:rPr>
+      <w:rPr/>
     </w:pPr>
     <w:r>
       <w:rPr>
@@ -1384,7 +1715,18 @@
         <w:sz w:val="24"/>
         <w:lang w:val="en-US"/>
       </w:rPr>
-      <w:t>Evan Buss</w:t>
+      <w:t xml:space="preserve">Evan Buss </w:t>
+      <w:tab/>
+      <w:tab/>
+      <w:tab/>
+      <w:tab/>
+      <w:tab/>
+      <w:t>README</w:t>
+      <w:tab/>
+      <w:tab/>
+      <w:tab/>
+      <w:tab/>
+      <w:t>4/17/19</w:t>
     </w:r>
   </w:p>
   <w:p>
@@ -1393,9 +1735,7 @@
       <w:spacing w:lineRule="auto" w:line="240" w:before="0" w:after="0"/>
       <w:ind w:hanging="0"/>
       <w:jc w:val="left"/>
-      <w:rPr>
-        <w:rFonts w:ascii="Roboto" w:hAnsi="Roboto"/>
-      </w:rPr>
+      <w:rPr/>
     </w:pPr>
     <w:r>
       <w:rPr>
@@ -1403,26 +1743,7 @@
         <w:sz w:val="24"/>
         <w:lang w:val="en-US"/>
       </w:rPr>
-      <w:t>CSC402 - Data Structures 2</w:t>
-    </w:r>
-  </w:p>
-  <w:p>
-    <w:pPr>
-      <w:pStyle w:val="Normal"/>
-      <w:spacing w:lineRule="auto" w:line="240" w:before="0" w:after="0"/>
-      <w:ind w:hanging="0"/>
-      <w:jc w:val="left"/>
-      <w:rPr>
-        <w:rFonts w:ascii="Roboto" w:hAnsi="Roboto"/>
-      </w:rPr>
-    </w:pPr>
-    <w:r>
-      <w:rPr>
-        <w:rFonts w:cs="Times New Roman" w:ascii="Roboto" w:hAnsi="Roboto"/>
-        <w:sz w:val="24"/>
-        <w:lang w:val="en-US"/>
-      </w:rPr>
-      <w:t>README</w:t>
+      <w:t>CSC402</w:t>
     </w:r>
   </w:p>
   <w:p>
@@ -1455,12 +1776,7 @@
       </w:rPr>
     </w:pPr>
     <w:r>
-      <w:rPr>
-        <w:rFonts w:cs="Times New Roman" w:ascii="Roboto" w:hAnsi="Roboto"/>
-        <w:sz w:val="24"/>
-        <w:lang w:val="en-US"/>
-      </w:rPr>
-      <w:t>4/17/19</w:t>
+      <w:rPr/>
     </w:r>
   </w:p>
 </w:hdr>
@@ -1473,7 +1789,6 @@
       <w:rPr>
         <w:rFonts w:ascii="Times New Roman" w:hAnsi="Times New Roman" w:eastAsia="Noto Serif CJK SC" w:cs="Times New Roman"/>
         <w:color w:val="000000"/>
-        <w:sz w:val="24"/>
         <w:highlight w:val="white"/>
         <w:lang w:val="en-US" w:eastAsia="zh-CN" w:bidi="hi-IN"/>
       </w:rPr>
@@ -1487,6 +1802,7 @@
     <w:qFormat/>
     <w:pPr>
       <w:widowControl/>
+      <w:bidi w:val="0"/>
       <w:spacing w:lineRule="auto" w:line="240" w:before="0" w:after="0"/>
       <w:ind w:hanging="0"/>
       <w:jc w:val="left"/>
@@ -1583,6 +1899,11 @@
       <w:vertAlign w:val="superscript"/>
     </w:rPr>
   </w:style>
+  <w:style w:type="character" w:styleId="NumberingSymbols">
+    <w:name w:val="Numbering Symbols"/>
+    <w:qFormat/>
+    <w:rPr/>
+  </w:style>
   <w:style w:type="paragraph" w:styleId="Heading">
     <w:name w:val="Heading"/>
     <w:basedOn w:val="Normal"/>
@@ -1665,8 +1986,10 @@
     <w:qFormat/>
     <w:pPr>
       <w:widowControl w:val="false"/>
+      <w:bidi w:val="0"/>
       <w:spacing w:before="0" w:after="120"/>
       <w:ind w:left="1440" w:right="1440" w:hanging="0"/>
+      <w:jc w:val="left"/>
     </w:pPr>
     <w:rPr>
       <w:rFonts w:ascii="Times New Roman" w:hAnsi="Times New Roman" w:eastAsia="Noto Serif CJK SC" w:cs="Times New Roman"/>
@@ -1762,11 +2085,12 @@
     <w:qFormat/>
     <w:pPr>
       <w:widowControl w:val="false"/>
+      <w:bidi w:val="0"/>
       <w:spacing w:before="240" w:after="120"/>
       <w:jc w:val="center"/>
     </w:pPr>
     <w:rPr>
-      <w:rFonts w:ascii="Arial" w:hAnsi="Arial" w:cs="Arial" w:eastAsia="Noto Serif CJK SC"/>
+      <w:rFonts w:ascii="Arial" w:hAnsi="Arial" w:eastAsia="Noto Serif CJK SC" w:cs="Arial"/>
       <w:b/>
       <w:color w:val="000000"/>
       <w:kern w:val="0"/>
@@ -1899,7 +2223,9 @@
     <w:qFormat/>
     <w:pPr>
       <w:widowControl w:val="false"/>
+      <w:bidi w:val="0"/>
       <w:ind w:left="720" w:hanging="432"/>
+      <w:jc w:val="left"/>
     </w:pPr>
     <w:rPr>
       <w:rFonts w:ascii="Times New Roman" w:hAnsi="Times New Roman" w:eastAsia="Noto Serif CJK SC" w:cs="Times New Roman"/>
@@ -1962,9 +2288,11 @@
     <w:qFormat/>
     <w:pPr>
       <w:widowControl w:val="false"/>
-    </w:pPr>
-    <w:rPr>
-      <w:rFonts w:ascii="Courier New" w:hAnsi="Courier New" w:cs="Courier New" w:eastAsia="Noto Serif CJK SC"/>
+      <w:bidi w:val="0"/>
+      <w:jc w:val="left"/>
+    </w:pPr>
+    <w:rPr>
+      <w:rFonts w:ascii="Courier New" w:hAnsi="Courier New" w:eastAsia="Noto Serif CJK SC" w:cs="Courier New"/>
       <w:color w:val="000000"/>
       <w:kern w:val="0"/>
       <w:sz w:val="24"/>

</xml_diff>

<commit_message>
Updated project - Update readme - Refactor some code to make more manageable   - State class now has methods to return the formatted data   - Removed multiple instances of manual formatting in favor of using these methods - Improved look of menu and spacing - Visible display of both files being loaded before program starts executing.
</commit_message>
<xml_diff>
--- a/readme.docx
+++ b/readme.docx
@@ -143,9 +143,7 @@
     <w:p>
       <w:pPr>
         <w:pStyle w:val="Normal"/>
-        <w:rPr>
-          <w:rFonts w:ascii="Roboto" w:hAnsi="Roboto"/>
-        </w:rPr>
+        <w:rPr/>
       </w:pPr>
       <w:r>
         <w:rPr>
@@ -163,6 +161,17 @@
         </w:rPr>
       </w:pPr>
       <w:r>
+        <w:rPr/>
+      </w:r>
+    </w:p>
+    <w:p>
+      <w:pPr>
+        <w:pStyle w:val="Normal"/>
+        <w:rPr>
+          <w:rFonts w:ascii="Roboto" w:hAnsi="Roboto"/>
+        </w:rPr>
+      </w:pPr>
+      <w:r>
         <w:rPr>
           <w:rFonts w:cs="Hack" w:ascii="Roboto" w:hAnsi="Roboto"/>
         </w:rPr>
@@ -354,17 +363,33 @@
     <w:p>
       <w:pPr>
         <w:pStyle w:val="Normal"/>
-        <w:rPr>
-          <w:rFonts w:ascii="Roboto" w:hAnsi="Roboto"/>
-        </w:rPr>
-      </w:pPr>
-      <w:r>
-        <w:rPr>
-          <w:rFonts w:ascii="Roboto" w:hAnsi="Roboto"/>
-        </w:rPr>
-        <w:tab/>
-        <w:tab/>
-        <w:t>Example)</w:t>
+        <w:rPr/>
+      </w:pPr>
+      <w:r>
+        <w:rPr>
+          <w:rFonts w:ascii="Roboto" w:hAnsi="Roboto"/>
+        </w:rPr>
+        <w:tab/>
+        <w:tab/>
+      </w:r>
+      <w:r>
+        <w:rPr>
+          <w:rFonts w:ascii="Roboto" w:hAnsi="Roboto"/>
+          <w:u w:val="single"/>
+        </w:rPr>
+        <w:t>Example:</w:t>
+      </w:r>
+    </w:p>
+    <w:p>
+      <w:pPr>
+        <w:pStyle w:val="Normal"/>
+        <w:rPr>
+          <w:rFonts w:ascii="Roboto" w:hAnsi="Roboto"/>
+          <w:u w:val="single"/>
+        </w:rPr>
+      </w:pPr>
+      <w:r>
+        <w:rPr/>
       </w:r>
     </w:p>
     <w:p>
@@ -427,27 +452,21 @@
     <w:p>
       <w:pPr>
         <w:pStyle w:val="Normal"/>
-        <w:rPr>
-          <w:rFonts w:ascii="Roboto" w:hAnsi="Roboto"/>
-          <w:b w:val="false"/>
-          <w:b w:val="false"/>
-          <w:bCs w:val="false"/>
-          <w:u w:val="none"/>
-        </w:rPr>
-      </w:pPr>
-      <w:r>
-        <w:rPr>
-          <w:rFonts w:ascii="Roboto" w:hAnsi="Roboto"/>
-          <w:b w:val="false"/>
-          <w:bCs w:val="false"/>
-          <w:u w:val="none"/>
-        </w:rPr>
-        <w:tab/>
-        <w:tab/>
-        <w:t xml:space="preserve">Access expects two arguments consisting of the index file and then the </w:t>
-        <w:tab/>
-        <w:tab/>
-        <w:t>encoded data file.</w:t>
+        <w:rPr/>
+      </w:pPr>
+      <w:r>
+        <w:rPr>
+          <w:rFonts w:ascii="Roboto" w:hAnsi="Roboto"/>
+          <w:b w:val="false"/>
+          <w:bCs w:val="false"/>
+          <w:u w:val="none"/>
+        </w:rPr>
+        <w:tab/>
+        <w:tab/>
+        <w:t xml:space="preserve">Access expects two arguments consisting of the index file and </w:t>
+        <w:tab/>
+        <w:tab/>
+        <w:t>then the encoded data file.</w:t>
       </w:r>
     </w:p>
     <w:p>
@@ -527,24 +546,50 @@
     <w:p>
       <w:pPr>
         <w:pStyle w:val="Normal"/>
-        <w:rPr>
-          <w:rFonts w:ascii="Roboto" w:hAnsi="Roboto"/>
-          <w:b w:val="false"/>
-          <w:b w:val="false"/>
-          <w:bCs w:val="false"/>
-          <w:u w:val="none"/>
-        </w:rPr>
-      </w:pPr>
-      <w:r>
-        <w:rPr>
-          <w:rFonts w:ascii="Roboto" w:hAnsi="Roboto"/>
-          <w:b w:val="false"/>
-          <w:bCs w:val="false"/>
-          <w:u w:val="none"/>
-        </w:rPr>
-        <w:tab/>
-        <w:tab/>
-        <w:t>Example)</w:t>
+        <w:rPr/>
+      </w:pPr>
+      <w:r>
+        <w:rPr>
+          <w:rFonts w:ascii="Roboto" w:hAnsi="Roboto"/>
+          <w:b w:val="false"/>
+          <w:bCs w:val="false"/>
+          <w:u w:val="none"/>
+        </w:rPr>
+        <w:tab/>
+        <w:tab/>
+      </w:r>
+      <w:r>
+        <w:rPr>
+          <w:rFonts w:ascii="Roboto" w:hAnsi="Roboto"/>
+          <w:b w:val="false"/>
+          <w:bCs w:val="false"/>
+          <w:u w:val="single"/>
+        </w:rPr>
+        <w:t>Example</w:t>
+      </w:r>
+      <w:r>
+        <w:rPr>
+          <w:rFonts w:ascii="Roboto" w:hAnsi="Roboto"/>
+          <w:b w:val="false"/>
+          <w:bCs w:val="false"/>
+          <w:u w:val="none"/>
+        </w:rPr>
+        <w:t>:</w:t>
+      </w:r>
+    </w:p>
+    <w:p>
+      <w:pPr>
+        <w:pStyle w:val="Normal"/>
+        <w:rPr>
+          <w:rFonts w:ascii="Roboto" w:hAnsi="Roboto"/>
+          <w:b w:val="false"/>
+          <w:b w:val="false"/>
+          <w:bCs w:val="false"/>
+          <w:u w:val="none"/>
+        </w:rPr>
+      </w:pPr>
+      <w:r>
+        <w:rPr/>
       </w:r>
     </w:p>
     <w:p>
@@ -1203,48 +1248,6 @@
     <w:p>
       <w:pPr>
         <w:pStyle w:val="Normal"/>
-        <w:rPr>
-          <w:rFonts w:ascii="Roboto" w:hAnsi="Roboto"/>
-          <w:b w:val="false"/>
-          <w:b w:val="false"/>
-          <w:bCs w:val="false"/>
-          <w:u w:val="none"/>
-        </w:rPr>
-      </w:pPr>
-      <w:r>
-        <w:rPr>
-          <w:rFonts w:ascii="Roboto" w:hAnsi="Roboto"/>
-          <w:b w:val="false"/>
-          <w:bCs w:val="false"/>
-          <w:u w:val="none"/>
-        </w:rPr>
-        <w:tab/>
-        <w:t>The program reads from the index file line by line when started. For each line, it splits it on the last space character found. The program now has the state name and it’s location in the encoded data file. A Java HashMap object is created with the state name as it’s key and the location as the value.</w:t>
-      </w:r>
-    </w:p>
-    <w:p>
-      <w:pPr>
-        <w:pStyle w:val="Normal"/>
-        <w:rPr>
-          <w:rFonts w:ascii="Roboto" w:hAnsi="Roboto"/>
-          <w:b w:val="false"/>
-          <w:b w:val="false"/>
-          <w:bCs w:val="false"/>
-          <w:u w:val="none"/>
-        </w:rPr>
-      </w:pPr>
-      <w:r>
-        <w:rPr>
-          <w:rFonts w:ascii="Roboto" w:hAnsi="Roboto"/>
-          <w:b w:val="false"/>
-          <w:bCs w:val="false"/>
-          <w:u w:val="none"/>
-        </w:rPr>
-      </w:r>
-    </w:p>
-    <w:p>
-      <w:pPr>
-        <w:pStyle w:val="Normal"/>
         <w:rPr/>
       </w:pPr>
       <w:r>
@@ -1255,6 +1258,60 @@
           <w:u w:val="none"/>
         </w:rPr>
         <w:tab/>
+        <w:t xml:space="preserve">The program reads from the index file line by line when started. For each line, it splits it on the last space character found. </w:t>
+      </w:r>
+      <w:r>
+        <w:rPr>
+          <w:rFonts w:ascii="Roboto" w:hAnsi="Roboto"/>
+          <w:b w:val="false"/>
+          <w:bCs w:val="false"/>
+          <w:u w:val="none"/>
+        </w:rPr>
+        <w:t>This is necessary because some states like “New Hampshire” are two words. If the line was split on the first space, the index would not be separated.</w:t>
+      </w:r>
+      <w:r>
+        <w:rPr>
+          <w:rFonts w:ascii="Roboto" w:hAnsi="Roboto"/>
+          <w:b w:val="false"/>
+          <w:bCs w:val="false"/>
+          <w:u w:val="none"/>
+        </w:rPr>
+        <w:t xml:space="preserve"> The program now has the state name and it’s location in the encoded data file. A Java HashMap object is created with the state name as it’s key and the location as the value.</w:t>
+      </w:r>
+    </w:p>
+    <w:p>
+      <w:pPr>
+        <w:pStyle w:val="Normal"/>
+        <w:rPr>
+          <w:rFonts w:ascii="Roboto" w:hAnsi="Roboto"/>
+          <w:b w:val="false"/>
+          <w:b w:val="false"/>
+          <w:bCs w:val="false"/>
+          <w:u w:val="none"/>
+        </w:rPr>
+      </w:pPr>
+      <w:r>
+        <w:rPr>
+          <w:rFonts w:ascii="Roboto" w:hAnsi="Roboto"/>
+          <w:b w:val="false"/>
+          <w:bCs w:val="false"/>
+          <w:u w:val="none"/>
+        </w:rPr>
+      </w:r>
+    </w:p>
+    <w:p>
+      <w:pPr>
+        <w:pStyle w:val="Normal"/>
+        <w:rPr/>
+      </w:pPr>
+      <w:r>
+        <w:rPr>
+          <w:rFonts w:ascii="Roboto" w:hAnsi="Roboto"/>
+          <w:b w:val="false"/>
+          <w:bCs w:val="false"/>
+          <w:u w:val="none"/>
+        </w:rPr>
+        <w:tab/>
         <w:t>When the user selects that they want to search for a specific state, they enter a state name and it is searched for in the HashMap. The HashMap returns the location, and then we are ready to retrieve the data from the encoded file.</w:t>
       </w:r>
     </w:p>
@@ -1286,7 +1343,25 @@
           <w:u w:val="none"/>
         </w:rPr>
         <w:tab/>
-        <w:t>The encoded file is set as a RandomAccessFile that allows you to access pieces of it non-sequentially like a normal file reader. The program seeks in the RandomAccessFile to the location returned by the HashMap search. The program then reads characters until it finds the state delimiter (~). The resulting string is split into an array and the individual fields are loaded into a State object. The state object can than be accessed to get individual values or the State’s entire contents.</w:t>
+        <w:t xml:space="preserve">The encoded file is set as a RandomAccessFile that allows you to access pieces of it non-sequentially </w:t>
+      </w:r>
+      <w:r>
+        <w:rPr>
+          <w:rFonts w:ascii="Roboto" w:hAnsi="Roboto"/>
+          <w:b w:val="false"/>
+          <w:bCs w:val="false"/>
+          <w:u w:val="none"/>
+        </w:rPr>
+        <w:t>un</w:t>
+      </w:r>
+      <w:r>
+        <w:rPr>
+          <w:rFonts w:ascii="Roboto" w:hAnsi="Roboto"/>
+          <w:b w:val="false"/>
+          <w:bCs w:val="false"/>
+          <w:u w:val="none"/>
+        </w:rPr>
+        <w:t>like a normal file reader. The program seeks in the RandomAccessFile to the location returned by the HashMap search. The program then reads characters until it finds the state delimiter (~). The resulting string is split into an array and the individual fields are loaded into a State object. The state object can than be accessed to get individual values or the State’s entire contents.</w:t>
       </w:r>
     </w:p>
     <w:p>
@@ -1356,22 +1431,26 @@
         <w:pStyle w:val="Normal"/>
         <w:bidi w:val="0"/>
         <w:jc w:val="left"/>
-        <w:rPr>
-          <w:b w:val="false"/>
-          <w:b w:val="false"/>
-          <w:bCs w:val="false"/>
-          <w:u w:val="none"/>
-        </w:rPr>
-      </w:pPr>
-      <w:r>
-        <w:rPr>
-          <w:rFonts w:ascii="Roboto" w:hAnsi="Roboto"/>
-          <w:b w:val="false"/>
-          <w:bCs w:val="false"/>
-          <w:u w:val="none"/>
-        </w:rPr>
-        <w:tab/>
-        <w:t>Java’s HashMap is a non-synchronized hash table. I could have used the HashTable class but it is generally preferred to use the HashMap if you don’t have to worry about synchronization issues. I chose to use a hash table because it allows for very quick retrievals and insertions.</w:t>
+        <w:rPr/>
+      </w:pPr>
+      <w:r>
+        <w:rPr>
+          <w:rFonts w:ascii="Roboto" w:hAnsi="Roboto"/>
+          <w:b w:val="false"/>
+          <w:bCs w:val="false"/>
+          <w:u w:val="none"/>
+        </w:rPr>
+        <w:tab/>
+        <w:t xml:space="preserve">Java’s HashMap is a non-synchronized hash table. I could have used the HashTable class but it is generally preferred to use the HashMap if you don’t have to worry about synchronization issues. I chose to use a hash table because it allows for very quick </w:t>
+      </w:r>
+      <w:r>
+        <w:rPr>
+          <w:rFonts w:ascii="Roboto" w:hAnsi="Roboto"/>
+          <w:b w:val="false"/>
+          <w:bCs w:val="false"/>
+          <w:u w:val="none"/>
+        </w:rPr>
+        <w:t>data retrieval.</w:t>
       </w:r>
     </w:p>
     <w:p>
@@ -1670,6 +1749,18 @@
       <w:lang w:val="zxx" w:eastAsia="zxx" w:bidi="zxx"/>
     </w:rPr>
   </w:style>
+  <w:style w:type="character" w:styleId="ListLabel1">
+    <w:name w:val="ListLabel 1"/>
+    <w:qFormat/>
+    <w:rPr>
+      <w:rFonts w:ascii="Roboto" w:hAnsi="Roboto"/>
+      <w:b w:val="false"/>
+      <w:bCs w:val="false"/>
+      <w:sz w:val="22"/>
+      <w:szCs w:val="22"/>
+      <w:u w:val="none"/>
+    </w:rPr>
+  </w:style>
   <w:style w:type="paragraph" w:styleId="Heading">
     <w:name w:val="Heading"/>
     <w:basedOn w:val="Normal"/>

</xml_diff>